<commit_message>
Añadida presentación y modificada documentación
</commit_message>
<xml_diff>
--- a/Documentacion/LA2025.docx
+++ b/Documentacion/LA2025.docx
@@ -517,7 +517,13 @@
         <w:jc w:val="both"/>
       </w:pPr>
       <w:r>
-        <w:t>El proyecto consiste en desarrollar una aplicación web para la gestión de averías de máquinas de clientes. Está orientada a la productividad de los equipos de trabajo y la trazabilidad de los servicios solicitados por los clientes. Los usuarios podrán acceder a la aplicación disponiendo de un navegador web y una conexión a internet sin necesidad de otro software adiciona.</w:t>
+        <w:t>El proyecto consiste en desarrollar una aplicación web para la gestión de averías de máquinas de clientes. Está orientada a la productividad de los equipos de trabajo y la trazabilidad de los servicios solicitados por los clientes. Los usuarios podrán acceder a la aplicación disponiendo de un navegador web y una conexión a internet sin necesidad de otro software adiciona</w:t>
+      </w:r>
+      <w:r>
+        <w:t>l</w:t>
+      </w:r>
+      <w:r>
+        <w:t>.</w:t>
       </w:r>
     </w:p>
     <w:p>
@@ -15676,7 +15682,13 @@
         <w:jc w:val="both"/>
       </w:pPr>
       <w:r>
-        <w:t>Al trabajar en local, para el despliegue de esta aplicación he utilizado XAMP, que además de ser gratuito al ser de código abierto, es fácil de instalar en cualquier sistema operativo y compatible con varios de ellos como Windows, Linux o MacOS. Tiene todos los compentes necesarios para configurar y ejecutar un servidor web como Apache, MySQL y PHP. Tiene una interfaz amigable e intuitiva que facilita la configuración y administración del servicio web.</w:t>
+        <w:t>Al trabajar en local, para el despliegue de esta aplicación he utilizado XAMP, que además de ser gratuito al ser de código abierto, es fácil de instalar en cualquier sistema operativo y compatible con varios de ellos como Windows, Linux o MacOS. Tiene todos los comp</w:t>
+      </w:r>
+      <w:r>
+        <w:t>on</w:t>
+      </w:r>
+      <w:r>
+        <w:t>entes necesarios para configurar y ejecutar un servidor web como Apache, MySQL y PHP. Tiene una interfaz amigable e intuitiva que facilita la configuración y administración del servicio web.</w:t>
       </w:r>
     </w:p>
     <w:p>
@@ -15772,7 +15784,22 @@
         <w:jc w:val="both"/>
       </w:pPr>
       <w:r>
-        <w:t>Correctivo. Se solucionaran los problemas reportados por los usuarios y se mantendrán las dependencias actualizadas como las librerías, imágenes,etc</w:t>
+        <w:t>Correctivo. Se solucionar</w:t>
+      </w:r>
+      <w:r>
+        <w:t>á</w:t>
+      </w:r>
+      <w:r>
+        <w:t>n los problemas reportados por los usuarios y se mantendrán las dependencias actualizadas como las librerías, imágenes,</w:t>
+      </w:r>
+      <w:r>
+        <w:t xml:space="preserve"> </w:t>
+      </w:r>
+      <w:r>
+        <w:t>etc</w:t>
+      </w:r>
+      <w:r>
+        <w:t>.</w:t>
       </w:r>
     </w:p>
     <w:p>
@@ -15903,7 +15930,34 @@
         <w:t>En este caso como se podrían implementar selectores de filtros para generar las estadísticas personalizadas en tiempo real.</w:t>
       </w:r>
       <w:r>
-        <w:t xml:space="preserve"> Es decir limitar la búsqueda a un numero determinado de resultados según lo estipule el usuario. Por ejemplo con un selector que limite la búsqueda a 5, 50 ó 500;</w:t>
+        <w:t xml:space="preserve"> Es decir</w:t>
+      </w:r>
+      <w:r>
+        <w:t>,</w:t>
+      </w:r>
+      <w:r>
+        <w:t xml:space="preserve"> limitar la búsqueda a un </w:t>
+      </w:r>
+      <w:r>
+        <w:t>número</w:t>
+      </w:r>
+      <w:r>
+        <w:t xml:space="preserve"> determinado de resultados según lo estipule el usuario. Por ejemplo</w:t>
+      </w:r>
+      <w:r>
+        <w:t>,</w:t>
+      </w:r>
+      <w:r>
+        <w:t xml:space="preserve"> con un selector que limite la búsqueda a 5, 50 ó 500;</w:t>
+      </w:r>
+    </w:p>
+    <w:p>
+      <w:pPr>
+        <w:spacing w:after="0" w:line="240" w:lineRule="auto"/>
+        <w:jc w:val="both"/>
+      </w:pPr>
+      <w:r>
+        <w:t>Otra posible mejora es implementar un selector de estadísticas configurable, pasando determinados parámetros para generar las consultas necesarias y obtener los resultados deseados.</w:t>
       </w:r>
     </w:p>
     <w:p>
@@ -16887,6 +16941,9 @@
           <w:p/>
           <w:p>
             <w:r>
+              <w:rPr>
+                <w:noProof/>
+              </w:rPr>
               <w:drawing>
                 <wp:inline distT="0" distB="0" distL="0" distR="0" wp14:anchorId="10F81AA7" wp14:editId="192323E7">
                   <wp:extent cx="3057952" cy="495369"/>
@@ -16930,9 +16987,6 @@
             </w:r>
           </w:p>
           <w:p>
-            <w:pPr>
-              <w:spacing w:after="0" w:line="240" w:lineRule="auto"/>
-            </w:pPr>
             <w:r>
               <w:t>Versión: 1.97.2</w:t>
             </w:r>
@@ -16950,6 +17004,9 @@
               <w:jc w:val="center"/>
             </w:pPr>
             <w:r>
+              <w:rPr>
+                <w:noProof/>
+              </w:rPr>
               <w:drawing>
                 <wp:inline distT="0" distB="0" distL="0" distR="0" wp14:anchorId="19813C9A" wp14:editId="0DFE91DA">
                   <wp:extent cx="712110" cy="706755"/>
@@ -17005,6 +17062,9 @@
               <w:jc w:val="center"/>
             </w:pPr>
             <w:r>
+              <w:rPr>
+                <w:noProof/>
+              </w:rPr>
               <w:drawing>
                 <wp:inline distT="0" distB="0" distL="0" distR="0" wp14:anchorId="20C11D4C" wp14:editId="2B8DA94E">
                   <wp:extent cx="487680" cy="657128"/>
@@ -17062,6 +17122,9 @@
               <w:jc w:val="center"/>
             </w:pPr>
             <w:r>
+              <w:rPr>
+                <w:noProof/>
+              </w:rPr>
               <w:drawing>
                 <wp:inline distT="0" distB="0" distL="0" distR="0" wp14:anchorId="2E525170" wp14:editId="75AA3344">
                   <wp:extent cx="584200" cy="510540"/>
@@ -17117,6 +17180,9 @@
               <w:jc w:val="center"/>
             </w:pPr>
             <w:r>
+              <w:rPr>
+                <w:noProof/>
+              </w:rPr>
               <w:drawing>
                 <wp:inline distT="0" distB="0" distL="0" distR="0" wp14:anchorId="0C190F50" wp14:editId="3AD83A3C">
                   <wp:extent cx="718185" cy="544079"/>
@@ -17174,6 +17240,9 @@
               <w:jc w:val="center"/>
             </w:pPr>
             <w:r>
+              <w:rPr>
+                <w:noProof/>
+              </w:rPr>
               <w:drawing>
                 <wp:inline distT="0" distB="0" distL="0" distR="0" wp14:anchorId="4D93550C" wp14:editId="734F8162">
                   <wp:extent cx="481965" cy="552537"/>
@@ -17229,6 +17298,9 @@
               <w:jc w:val="center"/>
             </w:pPr>
             <w:r>
+              <w:rPr>
+                <w:noProof/>
+              </w:rPr>
               <w:drawing>
                 <wp:inline distT="0" distB="0" distL="0" distR="0" wp14:anchorId="6DAAC9C8" wp14:editId="4C0BFD1C">
                   <wp:extent cx="1264191" cy="430530"/>
@@ -17289,6 +17361,9 @@
               <w:jc w:val="center"/>
             </w:pPr>
             <w:r>
+              <w:rPr>
+                <w:noProof/>
+              </w:rPr>
               <w:drawing>
                 <wp:inline distT="0" distB="0" distL="0" distR="0" wp14:anchorId="2866F02A" wp14:editId="4AA471F2">
                   <wp:extent cx="891343" cy="697769"/>
@@ -17344,6 +17419,9 @@
               <w:jc w:val="center"/>
             </w:pPr>
             <w:r>
+              <w:rPr>
+                <w:noProof/>
+              </w:rPr>
               <w:drawing>
                 <wp:inline distT="0" distB="0" distL="0" distR="0" wp14:anchorId="5C579428" wp14:editId="785A96FE">
                   <wp:extent cx="1175140" cy="708249"/>
@@ -17401,6 +17479,9 @@
               <w:jc w:val="center"/>
             </w:pPr>
             <w:r>
+              <w:rPr>
+                <w:noProof/>
+              </w:rPr>
               <w:drawing>
                 <wp:inline distT="0" distB="0" distL="0" distR="0" wp14:anchorId="4A2D090A" wp14:editId="28C39775">
                   <wp:extent cx="985335" cy="807720"/>
@@ -17456,6 +17537,9 @@
               <w:jc w:val="center"/>
             </w:pPr>
             <w:r>
+              <w:rPr>
+                <w:noProof/>
+              </w:rPr>
               <w:drawing>
                 <wp:inline distT="0" distB="0" distL="0" distR="0" wp14:anchorId="05BBA1EF" wp14:editId="24512211">
                   <wp:extent cx="1028065" cy="847846"/>
@@ -17513,6 +17597,9 @@
               <w:jc w:val="center"/>
             </w:pPr>
             <w:r>
+              <w:rPr>
+                <w:noProof/>
+              </w:rPr>
               <w:drawing>
                 <wp:inline distT="0" distB="0" distL="0" distR="0" wp14:anchorId="5E873B1D" wp14:editId="27720178">
                   <wp:extent cx="773430" cy="607356"/>

</xml_diff>